<commit_message>
Doradjivanje servisa i dokumentacije o radu
</commit_message>
<xml_diff>
--- a/Dokumentacije o radu/Dokumentacija rada - Omar Dervisevic.docx
+++ b/Dokumentacije o radu/Dokumentacija rada - Omar Dervisevic.docx
@@ -1776,13 +1776,7 @@
         <w:rPr>
           <w:b/>
         </w:rPr>
-        <w:t>1</w:t>
-      </w:r>
-      <w:r>
-        <w:rPr>
-          <w:b/>
-        </w:rPr>
-        <w:t>4</w:t>
+        <w:t>14</w:t>
       </w:r>
       <w:r>
         <w:rPr>
@@ -2301,58 +2295,16 @@
         </w:rPr>
         <w:t xml:space="preserve"> nakon unosa URL-a: </w:t>
       </w:r>
-      <w:bookmarkStart w:id="0" w:name="_GoBack"/>
-      <w:bookmarkEnd w:id="0"/>
-      <w:r>
-        <w:rPr>
-          <w:b/>
-          <w:i/>
-        </w:rPr>
-        <w:fldChar w:fldCharType="begin"/>
-      </w:r>
-      <w:r>
-        <w:rPr>
-          <w:b/>
-          <w:i/>
-        </w:rPr>
-        <w:instrText xml:space="preserve"> HYPERLINK "</w:instrText>
-      </w:r>
-      <w:r>
-        <w:rPr>
-          <w:b/>
-          <w:i/>
-        </w:rPr>
-        <w:instrText>http://localhost:8083/narudzbe /izlistaj/3</w:instrText>
-      </w:r>
-      <w:r>
-        <w:rPr>
-          <w:b/>
-          <w:i/>
-        </w:rPr>
-        <w:instrText xml:space="preserve">" </w:instrText>
-      </w:r>
-      <w:r>
-        <w:rPr>
-          <w:b/>
-          <w:i/>
-        </w:rPr>
-        <w:fldChar w:fldCharType="separate"/>
-      </w:r>
-      <w:r>
-        <w:rPr>
-          <w:rStyle w:val="Hyperlink"/>
-          <w:b/>
-          <w:i/>
-        </w:rPr>
-        <w:t>http://localhost:8083/narudzbe /izlistaj/3</w:t>
-      </w:r>
-      <w:r>
-        <w:rPr>
-          <w:b/>
-          <w:i/>
-        </w:rPr>
-        <w:fldChar w:fldCharType="end"/>
-      </w:r>
+      <w:hyperlink r:id="rId26" w:history="1">
+        <w:r>
+          <w:rPr>
+            <w:rStyle w:val="Hyperlink"/>
+            <w:b/>
+            <w:i/>
+          </w:rPr>
+          <w:t>http://localhost:8083/narudzbe /izlistaj/3</w:t>
+        </w:r>
+      </w:hyperlink>
       <w:r>
         <w:rPr>
           <w:b/>
@@ -2412,7 +2364,7 @@
                     </pic:cNvPicPr>
                   </pic:nvPicPr>
                   <pic:blipFill>
-                    <a:blip r:embed="rId26">
+                    <a:blip r:embed="rId27">
                       <a:extLst>
                         <a:ext uri="{28A0092B-C50C-407E-A947-70E740481C1C}">
                           <a14:useLocalDpi xmlns:a14="http://schemas.microsoft.com/office/drawing/2010/main" val="0"/>
@@ -2457,21 +2409,7 @@
           <w:b/>
           <w:i/>
         </w:rPr>
-        <w:t xml:space="preserve">Slika 2.4: Prikaz rada servisa za brisanje proizvoda iz programa </w:t>
-      </w:r>
-      <w:r>
-        <w:rPr>
-          <w:b/>
-          <w:i/>
-        </w:rPr>
-        <w:t xml:space="preserve">i slanja POST zahtjeva koji ima informaciju o proizvodu koji </w:t>
-      </w:r>
-      <w:r>
-        <w:rPr>
-          <w:b/>
-          <w:i/>
-        </w:rPr>
-        <w:t>se briše iz programa</w:t>
+        <w:t>Slika 2.4: Prikaz rada servisa za brisanje proizvoda iz programa i slanja POST zahtjeva koji ima informaciju o proizvodu koji se briše iz programa</w:t>
       </w:r>
     </w:p>
     <w:p>
@@ -2526,7 +2464,7 @@
                     </pic:cNvPicPr>
                   </pic:nvPicPr>
                   <pic:blipFill>
-                    <a:blip r:embed="rId27">
+                    <a:blip r:embed="rId28">
                       <a:extLst>
                         <a:ext uri="{28A0092B-C50C-407E-A947-70E740481C1C}">
                           <a14:useLocalDpi xmlns:a14="http://schemas.microsoft.com/office/drawing/2010/main" val="0"/>
@@ -2571,35 +2509,7 @@
           <w:b/>
           <w:i/>
         </w:rPr>
-        <w:t xml:space="preserve">Slika 2.5 </w:t>
-      </w:r>
-      <w:r>
-        <w:rPr>
-          <w:b/>
-          <w:i/>
-        </w:rPr>
-        <w:t xml:space="preserve">Prikaz rada servisa za brisanje proizvoda iz </w:t>
-      </w:r>
-      <w:r>
-        <w:rPr>
-          <w:b/>
-          <w:i/>
-        </w:rPr>
-        <w:t>narudžbe</w:t>
-      </w:r>
-      <w:r>
-        <w:rPr>
-          <w:b/>
-          <w:i/>
-        </w:rPr>
-        <w:t xml:space="preserve"> i slanja POST zahtjeva koji ima informaciju o proizvodu koji se briše iz </w:t>
-      </w:r>
-      <w:r>
-        <w:rPr>
-          <w:b/>
-          <w:i/>
-        </w:rPr>
-        <w:t>narudžbe</w:t>
+        <w:t>Slika 2.5 Prikaz rada servisa za brisanje proizvoda iz narudžbe i slanja POST zahtjeva koji ima informaciju o proizvodu koji se briše iz narudžbe</w:t>
       </w:r>
     </w:p>
     <w:p>
@@ -2793,7 +2703,7 @@
         </w:rPr>
         <w:t xml:space="preserve">Prema uputama koje su navedene na linku: </w:t>
       </w:r>
-      <w:hyperlink r:id="rId28" w:history="1">
+      <w:hyperlink r:id="rId29" w:history="1">
         <w:r>
           <w:rPr>
             <w:rStyle w:val="Hyperlink"/>
@@ -2997,7 +2907,7 @@
                     </pic:cNvPicPr>
                   </pic:nvPicPr>
                   <pic:blipFill>
-                    <a:blip r:embed="rId29" cstate="print">
+                    <a:blip r:embed="rId30" cstate="print">
                       <a:extLst>
                         <a:ext uri="{28A0092B-C50C-407E-A947-70E740481C1C}">
                           <a14:useLocalDpi xmlns:a14="http://schemas.microsoft.com/office/drawing/2010/main" val="0"/>
@@ -3034,29 +2944,723 @@
         <w:jc w:val="center"/>
         <w:rPr>
           <w:b/>
-        </w:rPr>
-      </w:pPr>
-      <w:r>
-        <w:rPr>
-          <w:b/>
+          <w:i/>
+        </w:rPr>
+      </w:pPr>
+      <w:r>
+        <w:rPr>
+          <w:b/>
+          <w:i/>
+        </w:rPr>
+        <w:t>Slika 3.1: Prikaz podešenog Eureka servera</w:t>
+      </w:r>
+    </w:p>
+    <w:p>
+      <w:pPr>
+        <w:rPr>
+          <w:b/>
+        </w:rPr>
+      </w:pPr>
+    </w:p>
+    <w:p>
+      <w:pPr>
+        <w:jc w:val="both"/>
+      </w:pPr>
+      <w:r>
+        <w:t xml:space="preserve">Osim kreiranja navedenog servera, koji će služiti kao </w:t>
+      </w:r>
+      <w:r>
+        <w:rPr>
+          <w:i/>
+        </w:rPr>
+        <w:t>Service Discovery</w:t>
+      </w:r>
+      <w:r>
+        <w:t xml:space="preserve"> server, omogućena je i komunikacija između modula koji se odnosi na proizvode i modula koji se odnosi na korisnike.</w:t>
+      </w:r>
+      <w:r>
+        <w:t xml:space="preserve"> Komunikacije je realizirana putem HTTP-a, uz korištenje REST servisa. Slika 3.2, prikazuje kreiranu klasu </w:t>
+      </w:r>
+      <w:r>
+        <w:rPr>
+          <w:i/>
+        </w:rPr>
+        <w:t>Ser</w:t>
+      </w:r>
+      <w:r>
+        <w:rPr>
+          <w:i/>
+        </w:rPr>
+        <w:t>v</w:t>
+      </w:r>
+      <w:r>
+        <w:rPr>
+          <w:i/>
+        </w:rPr>
+        <w:t>iceURL</w:t>
+      </w:r>
+      <w:r>
+        <w:rPr>
+          <w:i/>
+        </w:rPr>
+        <w:t xml:space="preserve">, </w:t>
+      </w:r>
+      <w:r>
+        <w:t xml:space="preserve"> koja pomoću svojih metoda omogućava da se saznaju informacije o servisu sa kojim se komunicira, a kao proslijeđena informacije, koristi se samo naziv mirkoservisa sa kojom će se komunicirati. </w:t>
+      </w:r>
+    </w:p>
+    <w:p>
+      <w:pPr>
+        <w:jc w:val="both"/>
+      </w:pPr>
+    </w:p>
+    <w:p>
+      <w:pPr>
+        <w:jc w:val="center"/>
+      </w:pPr>
+      <w:r>
+        <w:rPr>
+          <w:noProof/>
+          <w:lang w:eastAsia="bs-Latn-BA"/>
+        </w:rPr>
+        <w:lastRenderedPageBreak/>
+        <w:drawing>
+          <wp:inline distT="0" distB="0" distL="0" distR="0">
+            <wp:extent cx="4076700" cy="4144270"/>
+            <wp:effectExtent l="0" t="0" r="0" b="8890"/>
+            <wp:docPr id="6" name="Picture 6"/>
+            <wp:cNvGraphicFramePr>
+              <a:graphicFrameLocks xmlns:a="http://schemas.openxmlformats.org/drawingml/2006/main" noChangeAspect="1"/>
+            </wp:cNvGraphicFramePr>
+            <a:graphic xmlns:a="http://schemas.openxmlformats.org/drawingml/2006/main">
+              <a:graphicData uri="http://schemas.openxmlformats.org/drawingml/2006/picture">
+                <pic:pic xmlns:pic="http://schemas.openxmlformats.org/drawingml/2006/picture">
+                  <pic:nvPicPr>
+                    <pic:cNvPr id="0" name="Picture 1"/>
+                    <pic:cNvPicPr>
+                      <a:picLocks noChangeAspect="1" noChangeArrowheads="1"/>
+                    </pic:cNvPicPr>
+                  </pic:nvPicPr>
+                  <pic:blipFill>
+                    <a:blip r:embed="rId31">
+                      <a:extLst>
+                        <a:ext uri="{28A0092B-C50C-407E-A947-70E740481C1C}">
+                          <a14:useLocalDpi xmlns:a14="http://schemas.microsoft.com/office/drawing/2010/main" val="0"/>
+                        </a:ext>
+                      </a:extLst>
+                    </a:blip>
+                    <a:srcRect/>
+                    <a:stretch>
+                      <a:fillRect/>
+                    </a:stretch>
+                  </pic:blipFill>
+                  <pic:spPr bwMode="auto">
+                    <a:xfrm>
+                      <a:off x="0" y="0"/>
+                      <a:ext cx="4081147" cy="4148790"/>
+                    </a:xfrm>
+                    <a:prstGeom prst="rect">
+                      <a:avLst/>
+                    </a:prstGeom>
+                    <a:noFill/>
+                    <a:ln>
+                      <a:noFill/>
+                    </a:ln>
+                  </pic:spPr>
+                </pic:pic>
+              </a:graphicData>
+            </a:graphic>
+          </wp:inline>
+        </w:drawing>
+      </w:r>
+    </w:p>
+    <w:p>
+      <w:pPr>
+        <w:jc w:val="center"/>
+        <w:rPr>
+          <w:b/>
+          <w:i/>
+        </w:rPr>
+      </w:pPr>
+      <w:r>
+        <w:rPr>
+          <w:b/>
+          <w:i/>
+        </w:rPr>
+        <w:t xml:space="preserve">Slika 3.2: Implementacija klase </w:t>
+      </w:r>
+      <w:r>
+        <w:rPr>
+          <w:b/>
+          <w:i/>
+        </w:rPr>
+        <w:t>„</w:t>
+      </w:r>
+      <w:r>
+        <w:rPr>
+          <w:b/>
+          <w:i/>
+        </w:rPr>
+        <w:t>ServiceUrl</w:t>
+      </w:r>
+      <w:r>
+        <w:rPr>
+          <w:b/>
+          <w:i/>
+        </w:rPr>
+        <w:t>“</w:t>
+      </w:r>
+    </w:p>
+    <w:p>
+      <w:pPr>
+        <w:rPr>
+          <w:b/>
+        </w:rPr>
+      </w:pPr>
+    </w:p>
+    <w:p>
+      <w:pPr>
+        <w:jc w:val="both"/>
+      </w:pPr>
+      <w:r>
+        <w:t>Komunikacija koja je realizirana je komunikacija između klase korisnici u sklopu modula „Korisnici“ i svih ostalih klasa u modulu „Proizvodi“. Za realizacij</w:t>
+      </w:r>
+      <w:r>
+        <w:t>u</w:t>
+      </w:r>
+      <w:r>
+        <w:t xml:space="preserve"> komunikacije, kreirana je dodatna klasa </w:t>
+      </w:r>
+      <w:r>
+        <w:rPr>
+          <w:i/>
+        </w:rPr>
+        <w:t>UsersCommunicationService</w:t>
+      </w:r>
+      <w:r>
+        <w:t xml:space="preserve">, čije metode omogućavaju komunikaciju sa modulom za korisnike, </w:t>
+      </w:r>
+      <w:r>
+        <w:t xml:space="preserve">a uključuju </w:t>
+      </w:r>
+      <w:r>
+        <w:t>dobivanje informacija o korisnicima koji su potrebni za pojedini program, proizvod i narudžbu, provjeru postojanja korisnika prilikom kreiranja jedog od navedenih objekata, itd.</w:t>
+      </w:r>
+      <w:r>
+        <w:t xml:space="preserve"> Slika 3.3 prikazuje dio implemetirane klase </w:t>
+      </w:r>
+      <w:r>
+        <w:rPr>
+          <w:i/>
+        </w:rPr>
+        <w:t>UsersCommunicationService</w:t>
+      </w:r>
+      <w:r>
+        <w:rPr>
+          <w:i/>
+        </w:rPr>
+        <w:t>.</w:t>
+      </w:r>
+    </w:p>
+    <w:p>
+      <w:pPr>
+        <w:jc w:val="both"/>
+      </w:pPr>
+    </w:p>
+    <w:p>
+      <w:pPr>
+        <w:jc w:val="center"/>
+      </w:pPr>
+      <w:r>
+        <w:rPr>
+          <w:noProof/>
+          <w:lang w:eastAsia="bs-Latn-BA"/>
+        </w:rPr>
+        <w:lastRenderedPageBreak/>
+        <w:drawing>
+          <wp:inline distT="0" distB="0" distL="0" distR="0">
+            <wp:extent cx="5334000" cy="3810000"/>
+            <wp:effectExtent l="0" t="0" r="0" b="0"/>
+            <wp:docPr id="7" name="Picture 7"/>
+            <wp:cNvGraphicFramePr>
+              <a:graphicFrameLocks xmlns:a="http://schemas.openxmlformats.org/drawingml/2006/main" noChangeAspect="1"/>
+            </wp:cNvGraphicFramePr>
+            <a:graphic xmlns:a="http://schemas.openxmlformats.org/drawingml/2006/main">
+              <a:graphicData uri="http://schemas.openxmlformats.org/drawingml/2006/picture">
+                <pic:pic xmlns:pic="http://schemas.openxmlformats.org/drawingml/2006/picture">
+                  <pic:nvPicPr>
+                    <pic:cNvPr id="0" name="Picture 2"/>
+                    <pic:cNvPicPr>
+                      <a:picLocks noChangeAspect="1" noChangeArrowheads="1"/>
+                    </pic:cNvPicPr>
+                  </pic:nvPicPr>
+                  <pic:blipFill>
+                    <a:blip r:embed="rId32">
+                      <a:extLst>
+                        <a:ext uri="{28A0092B-C50C-407E-A947-70E740481C1C}">
+                          <a14:useLocalDpi xmlns:a14="http://schemas.microsoft.com/office/drawing/2010/main" val="0"/>
+                        </a:ext>
+                      </a:extLst>
+                    </a:blip>
+                    <a:srcRect/>
+                    <a:stretch>
+                      <a:fillRect/>
+                    </a:stretch>
+                  </pic:blipFill>
+                  <pic:spPr bwMode="auto">
+                    <a:xfrm>
+                      <a:off x="0" y="0"/>
+                      <a:ext cx="5339781" cy="3814129"/>
+                    </a:xfrm>
+                    <a:prstGeom prst="rect">
+                      <a:avLst/>
+                    </a:prstGeom>
+                    <a:noFill/>
+                    <a:ln>
+                      <a:noFill/>
+                    </a:ln>
+                  </pic:spPr>
+                </pic:pic>
+              </a:graphicData>
+            </a:graphic>
+          </wp:inline>
+        </w:drawing>
+      </w:r>
+    </w:p>
+    <w:p>
+      <w:pPr>
+        <w:jc w:val="center"/>
+      </w:pPr>
+      <w:r>
+        <w:rPr>
+          <w:noProof/>
+          <w:lang w:eastAsia="bs-Latn-BA"/>
+        </w:rPr>
+        <w:drawing>
+          <wp:inline distT="0" distB="0" distL="0" distR="0">
+            <wp:extent cx="4695699" cy="3904027"/>
+            <wp:effectExtent l="0" t="0" r="0" b="1270"/>
+            <wp:docPr id="8" name="Picture 8"/>
+            <wp:cNvGraphicFramePr>
+              <a:graphicFrameLocks xmlns:a="http://schemas.openxmlformats.org/drawingml/2006/main" noChangeAspect="1"/>
+            </wp:cNvGraphicFramePr>
+            <a:graphic xmlns:a="http://schemas.openxmlformats.org/drawingml/2006/main">
+              <a:graphicData uri="http://schemas.openxmlformats.org/drawingml/2006/picture">
+                <pic:pic xmlns:pic="http://schemas.openxmlformats.org/drawingml/2006/picture">
+                  <pic:nvPicPr>
+                    <pic:cNvPr id="0" name="Picture 3"/>
+                    <pic:cNvPicPr>
+                      <a:picLocks noChangeAspect="1" noChangeArrowheads="1"/>
+                    </pic:cNvPicPr>
+                  </pic:nvPicPr>
+                  <pic:blipFill>
+                    <a:blip r:embed="rId33">
+                      <a:extLst>
+                        <a:ext uri="{28A0092B-C50C-407E-A947-70E740481C1C}">
+                          <a14:useLocalDpi xmlns:a14="http://schemas.microsoft.com/office/drawing/2010/main" val="0"/>
+                        </a:ext>
+                      </a:extLst>
+                    </a:blip>
+                    <a:srcRect/>
+                    <a:stretch>
+                      <a:fillRect/>
+                    </a:stretch>
+                  </pic:blipFill>
+                  <pic:spPr bwMode="auto">
+                    <a:xfrm>
+                      <a:off x="0" y="0"/>
+                      <a:ext cx="4702784" cy="3909917"/>
+                    </a:xfrm>
+                    <a:prstGeom prst="rect">
+                      <a:avLst/>
+                    </a:prstGeom>
+                    <a:noFill/>
+                    <a:ln>
+                      <a:noFill/>
+                    </a:ln>
+                  </pic:spPr>
+                </pic:pic>
+              </a:graphicData>
+            </a:graphic>
+          </wp:inline>
+        </w:drawing>
+      </w:r>
+    </w:p>
+    <w:p>
+      <w:pPr>
+        <w:jc w:val="center"/>
+        <w:rPr>
+          <w:b/>
+          <w:i/>
+        </w:rPr>
+      </w:pPr>
+      <w:r>
+        <w:rPr>
+          <w:b/>
+          <w:i/>
+        </w:rPr>
+        <w:t xml:space="preserve">Slika 3.3: Prikaz dijela implementacije klase </w:t>
+      </w:r>
+      <w:r>
+        <w:rPr>
+          <w:b/>
+          <w:i/>
+        </w:rPr>
+        <w:t>„</w:t>
+      </w:r>
+      <w:r>
+        <w:rPr>
+          <w:b/>
+          <w:i/>
+        </w:rPr>
+        <w:t>UsersCommunicationService</w:t>
+      </w:r>
+      <w:r>
+        <w:rPr>
+          <w:b/>
+          <w:i/>
+        </w:rPr>
+        <w:t>“</w:t>
+      </w:r>
+    </w:p>
+    <w:p>
+      <w:pPr>
+        <w:jc w:val="both"/>
+        <w:rPr>
+          <w:rFonts w:cstheme="minorHAnsi"/>
+          <w:color w:val="000000" w:themeColor="text1"/>
+          <w:shd w:val="clear" w:color="auto" w:fill="FAFAFA"/>
+        </w:rPr>
+      </w:pPr>
+      <w:r>
+        <w:lastRenderedPageBreak/>
+        <w:t>Jedan od primjera ostvarene komunikacije se može uočiti na slici 3.4, gdje se pozivanjem „</w:t>
+      </w:r>
+      <w:hyperlink r:id="rId34" w:history="1">
+        <w:r>
+          <w:rPr>
+            <w:rStyle w:val="Hyperlink"/>
+            <w:rFonts w:cstheme="minorHAnsi"/>
+            <w:i/>
+            <w:color w:val="000000" w:themeColor="text1"/>
+            <w:u w:val="none"/>
+            <w:shd w:val="clear" w:color="auto" w:fill="FAFAFA"/>
+          </w:rPr>
+          <w:t>http://localhost:8083/programi/1/korisnik</w:t>
+        </w:r>
+      </w:hyperlink>
+      <w:r>
+        <w:rPr>
+          <w:rFonts w:cstheme="minorHAnsi"/>
+          <w:i/>
+          <w:color w:val="000000" w:themeColor="text1"/>
+          <w:shd w:val="clear" w:color="auto" w:fill="FAFAFA"/>
+        </w:rPr>
+        <w:t>“</w:t>
+      </w:r>
+      <w:r>
+        <w:rPr>
+          <w:rFonts w:cstheme="minorHAnsi"/>
+          <w:color w:val="000000" w:themeColor="text1"/>
+          <w:shd w:val="clear" w:color="auto" w:fill="FAFAFA"/>
+        </w:rPr>
+        <w:t>, mogu dobiti informacije o korisnicima programa specificiranog sa unesenim ID-jem.</w:t>
+      </w:r>
+    </w:p>
+    <w:p>
+      <w:pPr>
+        <w:jc w:val="both"/>
+        <w:rPr>
+          <w:rFonts w:cstheme="minorHAnsi"/>
+          <w:color w:val="000000" w:themeColor="text1"/>
+          <w:shd w:val="clear" w:color="auto" w:fill="FAFAFA"/>
+        </w:rPr>
+      </w:pPr>
+    </w:p>
+    <w:p>
+      <w:pPr>
+        <w:jc w:val="center"/>
+      </w:pPr>
+      <w:r>
+        <w:rPr>
+          <w:noProof/>
+          <w:lang w:eastAsia="bs-Latn-BA"/>
+        </w:rPr>
+        <w:drawing>
+          <wp:inline distT="0" distB="0" distL="0" distR="0">
+            <wp:extent cx="5324055" cy="2600325"/>
+            <wp:effectExtent l="0" t="0" r="0" b="0"/>
+            <wp:docPr id="9" name="Picture 9"/>
+            <wp:cNvGraphicFramePr>
+              <a:graphicFrameLocks xmlns:a="http://schemas.openxmlformats.org/drawingml/2006/main" noChangeAspect="1"/>
+            </wp:cNvGraphicFramePr>
+            <a:graphic xmlns:a="http://schemas.openxmlformats.org/drawingml/2006/main">
+              <a:graphicData uri="http://schemas.openxmlformats.org/drawingml/2006/picture">
+                <pic:pic xmlns:pic="http://schemas.openxmlformats.org/drawingml/2006/picture">
+                  <pic:nvPicPr>
+                    <pic:cNvPr id="0" name="Picture 4"/>
+                    <pic:cNvPicPr>
+                      <a:picLocks noChangeAspect="1" noChangeArrowheads="1"/>
+                    </pic:cNvPicPr>
+                  </pic:nvPicPr>
+                  <pic:blipFill>
+                    <a:blip r:embed="rId35">
+                      <a:extLst>
+                        <a:ext uri="{28A0092B-C50C-407E-A947-70E740481C1C}">
+                          <a14:useLocalDpi xmlns:a14="http://schemas.microsoft.com/office/drawing/2010/main" val="0"/>
+                        </a:ext>
+                      </a:extLst>
+                    </a:blip>
+                    <a:srcRect/>
+                    <a:stretch>
+                      <a:fillRect/>
+                    </a:stretch>
+                  </pic:blipFill>
+                  <pic:spPr bwMode="auto">
+                    <a:xfrm>
+                      <a:off x="0" y="0"/>
+                      <a:ext cx="5325774" cy="2601165"/>
+                    </a:xfrm>
+                    <a:prstGeom prst="rect">
+                      <a:avLst/>
+                    </a:prstGeom>
+                    <a:noFill/>
+                    <a:ln>
+                      <a:noFill/>
+                    </a:ln>
+                  </pic:spPr>
+                </pic:pic>
+              </a:graphicData>
+            </a:graphic>
+          </wp:inline>
+        </w:drawing>
+      </w:r>
+    </w:p>
+    <w:p>
+      <w:pPr>
+        <w:jc w:val="center"/>
+        <w:rPr>
+          <w:rFonts w:cstheme="minorHAnsi"/>
+          <w:b/>
+          <w:i/>
+          <w:color w:val="000000" w:themeColor="text1"/>
+          <w:shd w:val="clear" w:color="auto" w:fill="FAFAFA"/>
+        </w:rPr>
+      </w:pPr>
+      <w:r>
+        <w:rPr>
+          <w:b/>
+          <w:i/>
+        </w:rPr>
+        <w:t>Slika 3.4: Rezultat izvršenja nakon poziva „</w:t>
+      </w:r>
+      <w:hyperlink r:id="rId36" w:history="1">
+        <w:r>
+          <w:rPr>
+            <w:rStyle w:val="Hyperlink"/>
+            <w:rFonts w:cstheme="minorHAnsi"/>
+            <w:b/>
+            <w:i/>
+            <w:color w:val="000000" w:themeColor="text1"/>
+            <w:u w:val="none"/>
+            <w:shd w:val="clear" w:color="auto" w:fill="FAFAFA"/>
+          </w:rPr>
+          <w:t>http://localhost:8083/programi/1/korisnik</w:t>
+        </w:r>
+      </w:hyperlink>
+      <w:r>
+        <w:rPr>
+          <w:rFonts w:cstheme="minorHAnsi"/>
+          <w:b/>
+          <w:i/>
+          <w:color w:val="000000" w:themeColor="text1"/>
+          <w:shd w:val="clear" w:color="auto" w:fill="FAFAFA"/>
+        </w:rPr>
+        <w:t>“</w:t>
+      </w:r>
+    </w:p>
+    <w:p>
+      <w:pPr>
+        <w:rPr>
+          <w:rFonts w:cstheme="minorHAnsi"/>
+          <w:b/>
+          <w:i/>
+          <w:color w:val="000000" w:themeColor="text1"/>
+          <w:shd w:val="clear" w:color="auto" w:fill="FAFAFA"/>
+        </w:rPr>
+      </w:pPr>
+    </w:p>
+    <w:p>
+      <w:pPr>
+        <w:jc w:val="both"/>
+        <w:rPr>
+          <w:rFonts w:cstheme="minorHAnsi"/>
+          <w:b/>
+          <w:color w:val="000000" w:themeColor="text1"/>
+          <w:shd w:val="clear" w:color="auto" w:fill="FAFAFA"/>
+        </w:rPr>
+      </w:pPr>
+      <w:r>
+        <w:rPr>
+          <w:rFonts w:cstheme="minorHAnsi"/>
+          <w:color w:val="000000" w:themeColor="text1"/>
+          <w:shd w:val="clear" w:color="auto" w:fill="FAFAFA"/>
+        </w:rPr>
+        <w:t>Slika 3.5 prikazuje način da se saznaju informacije o kupcu koji je kreirao određenu narudžbu.</w:t>
+      </w:r>
+    </w:p>
+    <w:p>
+      <w:pPr>
+        <w:rPr>
+          <w:rFonts w:cstheme="minorHAnsi"/>
+          <w:b/>
+          <w:i/>
+          <w:color w:val="000000" w:themeColor="text1"/>
+          <w:shd w:val="clear" w:color="auto" w:fill="FAFAFA"/>
+        </w:rPr>
+      </w:pPr>
+    </w:p>
+    <w:p>
+      <w:pPr>
+        <w:jc w:val="center"/>
+        <w:rPr>
+          <w:b/>
+          <w:i/>
+        </w:rPr>
+      </w:pPr>
+      <w:r>
+        <w:rPr>
+          <w:b/>
+          <w:i/>
+          <w:noProof/>
+          <w:lang w:eastAsia="bs-Latn-BA"/>
+        </w:rPr>
+        <w:drawing>
+          <wp:inline distT="0" distB="0" distL="0" distR="0">
+            <wp:extent cx="5248275" cy="2572002"/>
+            <wp:effectExtent l="0" t="0" r="0" b="0"/>
+            <wp:docPr id="10" name="Picture 10"/>
+            <wp:cNvGraphicFramePr>
+              <a:graphicFrameLocks xmlns:a="http://schemas.openxmlformats.org/drawingml/2006/main" noChangeAspect="1"/>
+            </wp:cNvGraphicFramePr>
+            <a:graphic xmlns:a="http://schemas.openxmlformats.org/drawingml/2006/main">
+              <a:graphicData uri="http://schemas.openxmlformats.org/drawingml/2006/picture">
+                <pic:pic xmlns:pic="http://schemas.openxmlformats.org/drawingml/2006/picture">
+                  <pic:nvPicPr>
+                    <pic:cNvPr id="0" name="Picture 5"/>
+                    <pic:cNvPicPr>
+                      <a:picLocks noChangeAspect="1" noChangeArrowheads="1"/>
+                    </pic:cNvPicPr>
+                  </pic:nvPicPr>
+                  <pic:blipFill>
+                    <a:blip r:embed="rId37">
+                      <a:extLst>
+                        <a:ext uri="{28A0092B-C50C-407E-A947-70E740481C1C}">
+                          <a14:useLocalDpi xmlns:a14="http://schemas.microsoft.com/office/drawing/2010/main" val="0"/>
+                        </a:ext>
+                      </a:extLst>
+                    </a:blip>
+                    <a:srcRect/>
+                    <a:stretch>
+                      <a:fillRect/>
+                    </a:stretch>
+                  </pic:blipFill>
+                  <pic:spPr bwMode="auto">
+                    <a:xfrm>
+                      <a:off x="0" y="0"/>
+                      <a:ext cx="5262564" cy="2579005"/>
+                    </a:xfrm>
+                    <a:prstGeom prst="rect">
+                      <a:avLst/>
+                    </a:prstGeom>
+                    <a:noFill/>
+                    <a:ln>
+                      <a:noFill/>
+                    </a:ln>
+                  </pic:spPr>
+                </pic:pic>
+              </a:graphicData>
+            </a:graphic>
+          </wp:inline>
+        </w:drawing>
+      </w:r>
+    </w:p>
+    <w:p>
+      <w:pPr>
+        <w:jc w:val="center"/>
+        <w:rPr>
+          <w:rFonts w:cstheme="minorHAnsi"/>
+          <w:b/>
+          <w:i/>
+          <w:color w:val="000000" w:themeColor="text1"/>
+          <w:shd w:val="clear" w:color="auto" w:fill="FAFAFA"/>
+        </w:rPr>
+      </w:pPr>
+      <w:r>
+        <w:rPr>
+          <w:b/>
+          <w:i/>
         </w:rPr>
         <w:t>Slika 3.</w:t>
       </w:r>
       <w:r>
         <w:rPr>
           <w:b/>
-        </w:rPr>
-        <w:t>1</w:t>
-      </w:r>
-      <w:r>
-        <w:rPr>
-          <w:b/>
-        </w:rPr>
-        <w:t>: Prikaz podešenog Eureka servera</w:t>
-      </w:r>
+          <w:i/>
+        </w:rPr>
+        <w:t>5</w:t>
+      </w:r>
+      <w:r>
+        <w:rPr>
+          <w:b/>
+          <w:i/>
+        </w:rPr>
+        <w:t xml:space="preserve">: Rezultat izvršenja nakon poziva </w:t>
+      </w:r>
+      <w:r>
+        <w:rPr>
+          <w:b/>
+          <w:i/>
+        </w:rPr>
+        <w:t>„</w:t>
+      </w:r>
+      <w:hyperlink r:id="rId38" w:history="1">
+        <w:r>
+          <w:rPr>
+            <w:rStyle w:val="Hyperlink"/>
+            <w:rFonts w:cstheme="minorHAnsi"/>
+            <w:b/>
+            <w:i/>
+            <w:u w:val="none"/>
+            <w:shd w:val="clear" w:color="auto" w:fill="FAFAFA"/>
+          </w:rPr>
+          <w:t>http://localhost:8083/narudzbe/1/kupac</w:t>
+        </w:r>
+      </w:hyperlink>
+      <w:r>
+        <w:rPr>
+          <w:rFonts w:cstheme="minorHAnsi"/>
+          <w:b/>
+          <w:i/>
+          <w:color w:val="000000" w:themeColor="text1"/>
+          <w:shd w:val="clear" w:color="auto" w:fill="FAFAFA"/>
+        </w:rPr>
+        <w:t>“</w:t>
+      </w:r>
+      <w:bookmarkStart w:id="0" w:name="_GoBack"/>
+      <w:bookmarkEnd w:id="0"/>
+    </w:p>
+    <w:p>
+      <w:pPr>
+        <w:jc w:val="center"/>
+        <w:rPr>
+          <w:b/>
+          <w:i/>
+        </w:rPr>
+      </w:pPr>
     </w:p>
     <w:sectPr>
-      <w:headerReference w:type="default" r:id="rId30"/>
+      <w:headerReference w:type="default" r:id="rId39"/>
       <w:pgSz w:w="11906" w:h="16838"/>
       <w:pgMar w:top="1417" w:right="1417" w:bottom="1417" w:left="1417" w:header="708" w:footer="708" w:gutter="0"/>
       <w:cols w:space="708"/>
@@ -4104,7 +4708,7 @@
 </file>
 
 <file path=customXml/itemProps1.xml><?xml version="1.0" encoding="utf-8"?>
-<ds:datastoreItem xmlns:ds="http://schemas.openxmlformats.org/officeDocument/2006/customXml" ds:itemID="{3FBF2CEB-0A05-43AC-9736-10EA9BEE7B33}">
+<ds:datastoreItem xmlns:ds="http://schemas.openxmlformats.org/officeDocument/2006/customXml" ds:itemID="{55DBE5ED-8FF1-4D34-A57C-9B73BAABC9E3}">
   <ds:schemaRefs>
     <ds:schemaRef ds:uri="http://schemas.openxmlformats.org/officeDocument/2006/bibliography"/>
   </ds:schemaRefs>

</xml_diff>

<commit_message>
Dodan ID usera u JWT
</commit_message>
<xml_diff>
--- a/Dokumentacije o radu/Dokumentacija rada - Omar Dervisevic.docx
+++ b/Dokumentacije o radu/Dokumentacija rada - Omar Dervisevic.docx
@@ -3647,20 +3647,887 @@
         </w:rPr>
         <w:t>“</w:t>
       </w:r>
+    </w:p>
+    <w:p>
+      <w:pPr>
+        <w:rPr>
+          <w:b/>
+        </w:rPr>
+      </w:pPr>
+    </w:p>
+    <w:p>
+      <w:pPr>
+        <w:rPr>
+          <w:b/>
+        </w:rPr>
+      </w:pPr>
+    </w:p>
+    <w:p>
+      <w:pPr>
+        <w:rPr>
+          <w:b/>
+        </w:rPr>
+      </w:pPr>
+      <w:r>
+        <w:rPr>
+          <w:b/>
+        </w:rPr>
+        <w:lastRenderedPageBreak/>
+        <w:t>Zadatak 4</w:t>
+      </w:r>
+    </w:p>
+    <w:p>
+      <w:pPr>
+        <w:jc w:val="both"/>
+      </w:pPr>
+      <w:r>
+        <w:t>Za realizaciju autenti</w:t>
+      </w:r>
+      <w:r>
+        <w:t>fikacije i autorizacije</w:t>
+      </w:r>
+      <w:r>
+        <w:t xml:space="preserve"> pri izradi projekta, korišten je koncept </w:t>
+      </w:r>
+      <w:r>
+        <w:t>s</w:t>
+      </w:r>
+      <w:r>
+        <w:t>a JSON Web Tokenima ili skraćeno JWT. JWT nije obični token, predstavljen k</w:t>
+      </w:r>
+      <w:r>
+        <w:t>ao nerazumljivi string</w:t>
+      </w:r>
+      <w:r>
+        <w:t xml:space="preserve"> koji ne nosi nikakvu informaciju, već JWT ima mogućnost da sadrži informacije vezane z</w:t>
+      </w:r>
+      <w:r>
+        <w:t>a samog korisnika koje se nalaze u samom</w:t>
+      </w:r>
+      <w:r>
+        <w:t xml:space="preserve"> token</w:t>
+      </w:r>
+      <w:r>
+        <w:t>u. U konkretnoj realizaciji, korisničko ime i njegova rola u sistemu su zakodirani u tokenu.</w:t>
+      </w:r>
+      <w:r>
+        <w:t xml:space="preserve"> Ovaj pristup je u konkretnom slučaju realiziran tako da je modul za korisnike, ujedno i jedan vid autorizacijskog servera, koji je zadužen za pr</w:t>
+      </w:r>
+      <w:r>
+        <w:t>o</w:t>
+      </w:r>
+      <w:r>
+        <w:t>vjeru ispravnosti korisničkog imena i lozinke, te kasnije kreiranje JWT</w:t>
+      </w:r>
+      <w:r>
+        <w:t>-a</w:t>
+      </w:r>
+      <w:r>
+        <w:t>,</w:t>
+      </w:r>
+      <w:r>
+        <w:t xml:space="preserve"> koji se kreira</w:t>
+      </w:r>
+      <w:r>
+        <w:t xml:space="preserve"> na osnovu tih informacija i informac</w:t>
+      </w:r>
+      <w:r>
+        <w:t xml:space="preserve">ija o roli tog korisnika za ograničavanje korisnikovog pristupa dijelovima aplikacije. </w:t>
+      </w:r>
+      <w:r>
+        <w:t>Za ko</w:t>
+      </w:r>
+      <w:r>
+        <w:t xml:space="preserve">munikaciju između mikroservisa </w:t>
+      </w:r>
+      <w:r>
+        <w:t>kreirana je posebna rola, „ROLE_COMMUNICATION“, koja je zadužena samo za obavljanje kom</w:t>
+      </w:r>
+      <w:r>
+        <w:t xml:space="preserve">unikacije između mikroservisa. </w:t>
+      </w:r>
+    </w:p>
+    <w:p>
+      <w:pPr>
+        <w:jc w:val="center"/>
+      </w:pPr>
+      <w:r>
+        <w:rPr>
+          <w:noProof/>
+          <w:lang w:eastAsia="bs-Latn-BA"/>
+        </w:rPr>
+        <w:drawing>
+          <wp:inline distT="0" distB="0" distL="0" distR="0">
+            <wp:extent cx="2194560" cy="822960"/>
+            <wp:effectExtent l="0" t="0" r="0" b="0"/>
+            <wp:docPr id="11" name="Picture 11"/>
+            <wp:cNvGraphicFramePr>
+              <a:graphicFrameLocks xmlns:a="http://schemas.openxmlformats.org/drawingml/2006/main" noChangeAspect="1"/>
+            </wp:cNvGraphicFramePr>
+            <a:graphic xmlns:a="http://schemas.openxmlformats.org/drawingml/2006/main">
+              <a:graphicData uri="http://schemas.openxmlformats.org/drawingml/2006/picture">
+                <pic:pic xmlns:pic="http://schemas.openxmlformats.org/drawingml/2006/picture">
+                  <pic:nvPicPr>
+                    <pic:cNvPr id="0" name="Picture 1"/>
+                    <pic:cNvPicPr>
+                      <a:picLocks noChangeAspect="1" noChangeArrowheads="1"/>
+                    </pic:cNvPicPr>
+                  </pic:nvPicPr>
+                  <pic:blipFill>
+                    <a:blip r:embed="rId39">
+                      <a:extLst>
+                        <a:ext uri="{28A0092B-C50C-407E-A947-70E740481C1C}">
+                          <a14:useLocalDpi xmlns:a14="http://schemas.microsoft.com/office/drawing/2010/main" val="0"/>
+                        </a:ext>
+                      </a:extLst>
+                    </a:blip>
+                    <a:srcRect/>
+                    <a:stretch>
+                      <a:fillRect/>
+                    </a:stretch>
+                  </pic:blipFill>
+                  <pic:spPr bwMode="auto">
+                    <a:xfrm>
+                      <a:off x="0" y="0"/>
+                      <a:ext cx="2194560" cy="822960"/>
+                    </a:xfrm>
+                    <a:prstGeom prst="rect">
+                      <a:avLst/>
+                    </a:prstGeom>
+                    <a:noFill/>
+                    <a:ln>
+                      <a:noFill/>
+                    </a:ln>
+                  </pic:spPr>
+                </pic:pic>
+              </a:graphicData>
+            </a:graphic>
+          </wp:inline>
+        </w:drawing>
+      </w:r>
+    </w:p>
+    <w:p>
+      <w:pPr>
+        <w:jc w:val="center"/>
+        <w:rPr>
+          <w:b/>
+          <w:i/>
+        </w:rPr>
+      </w:pPr>
+      <w:r>
+        <w:rPr>
+          <w:b/>
+          <w:i/>
+        </w:rPr>
+        <w:t>Slika 4.1: Dodane klase u paket „ba.sitandfit.korisnici.security“ u modul za korisnike potrebne za realizaciju autentifikacije i autorizacije</w:t>
+      </w:r>
+    </w:p>
+    <w:p>
+      <w:pPr>
+        <w:jc w:val="center"/>
+        <w:rPr>
+          <w:b/>
+          <w:i/>
+        </w:rPr>
+      </w:pPr>
+    </w:p>
+    <w:p>
+      <w:pPr>
+        <w:jc w:val="center"/>
+      </w:pPr>
+      <w:r>
+        <w:rPr>
+          <w:noProof/>
+          <w:lang w:eastAsia="bs-Latn-BA"/>
+        </w:rPr>
+        <w:drawing>
+          <wp:inline distT="0" distB="0" distL="0" distR="0">
+            <wp:extent cx="4723742" cy="3832175"/>
+            <wp:effectExtent l="0" t="0" r="1270" b="0"/>
+            <wp:docPr id="12" name="Picture 12"/>
+            <wp:cNvGraphicFramePr>
+              <a:graphicFrameLocks xmlns:a="http://schemas.openxmlformats.org/drawingml/2006/main" noChangeAspect="1"/>
+            </wp:cNvGraphicFramePr>
+            <a:graphic xmlns:a="http://schemas.openxmlformats.org/drawingml/2006/main">
+              <a:graphicData uri="http://schemas.openxmlformats.org/drawingml/2006/picture">
+                <pic:pic xmlns:pic="http://schemas.openxmlformats.org/drawingml/2006/picture">
+                  <pic:nvPicPr>
+                    <pic:cNvPr id="0" name="Picture 2"/>
+                    <pic:cNvPicPr>
+                      <a:picLocks noChangeAspect="1" noChangeArrowheads="1"/>
+                    </pic:cNvPicPr>
+                  </pic:nvPicPr>
+                  <pic:blipFill>
+                    <a:blip r:embed="rId40">
+                      <a:extLst>
+                        <a:ext uri="{28A0092B-C50C-407E-A947-70E740481C1C}">
+                          <a14:useLocalDpi xmlns:a14="http://schemas.microsoft.com/office/drawing/2010/main" val="0"/>
+                        </a:ext>
+                      </a:extLst>
+                    </a:blip>
+                    <a:srcRect/>
+                    <a:stretch>
+                      <a:fillRect/>
+                    </a:stretch>
+                  </pic:blipFill>
+                  <pic:spPr bwMode="auto">
+                    <a:xfrm>
+                      <a:off x="0" y="0"/>
+                      <a:ext cx="4734861" cy="3841195"/>
+                    </a:xfrm>
+                    <a:prstGeom prst="rect">
+                      <a:avLst/>
+                    </a:prstGeom>
+                    <a:noFill/>
+                    <a:ln>
+                      <a:noFill/>
+                    </a:ln>
+                  </pic:spPr>
+                </pic:pic>
+              </a:graphicData>
+            </a:graphic>
+          </wp:inline>
+        </w:drawing>
+      </w:r>
+    </w:p>
+    <w:p>
+      <w:pPr>
+        <w:jc w:val="center"/>
+        <w:rPr>
+          <w:b/>
+          <w:i/>
+        </w:rPr>
+      </w:pPr>
+      <w:r>
+        <w:rPr>
+          <w:b/>
+          <w:i/>
+        </w:rPr>
+        <w:t xml:space="preserve">Slika 4.2: Prikaz dijela implementacije klase </w:t>
+      </w:r>
+      <w:r>
+        <w:rPr>
+          <w:b/>
+          <w:i/>
+        </w:rPr>
+        <w:t>„</w:t>
+      </w:r>
+      <w:r>
+        <w:rPr>
+          <w:b/>
+          <w:i/>
+        </w:rPr>
+        <w:t>SecurityConfig</w:t>
+      </w:r>
+      <w:r>
+        <w:rPr>
+          <w:b/>
+          <w:i/>
+        </w:rPr>
+        <w:t>.java</w:t>
+      </w:r>
+      <w:r>
+        <w:rPr>
+          <w:b/>
+          <w:i/>
+        </w:rPr>
+        <w:t>“</w:t>
+      </w:r>
+    </w:p>
+    <w:p>
+      <w:pPr>
+        <w:jc w:val="center"/>
+      </w:pPr>
+      <w:r>
+        <w:rPr>
+          <w:noProof/>
+          <w:lang w:eastAsia="bs-Latn-BA"/>
+        </w:rPr>
+        <w:lastRenderedPageBreak/>
+        <w:drawing>
+          <wp:inline distT="0" distB="0" distL="0" distR="0">
+            <wp:extent cx="5753100" cy="3752850"/>
+            <wp:effectExtent l="0" t="0" r="0" b="0"/>
+            <wp:docPr id="13" name="Picture 13"/>
+            <wp:cNvGraphicFramePr>
+              <a:graphicFrameLocks xmlns:a="http://schemas.openxmlformats.org/drawingml/2006/main" noChangeAspect="1"/>
+            </wp:cNvGraphicFramePr>
+            <a:graphic xmlns:a="http://schemas.openxmlformats.org/drawingml/2006/main">
+              <a:graphicData uri="http://schemas.openxmlformats.org/drawingml/2006/picture">
+                <pic:pic xmlns:pic="http://schemas.openxmlformats.org/drawingml/2006/picture">
+                  <pic:nvPicPr>
+                    <pic:cNvPr id="0" name="Picture 3"/>
+                    <pic:cNvPicPr>
+                      <a:picLocks noChangeAspect="1" noChangeArrowheads="1"/>
+                    </pic:cNvPicPr>
+                  </pic:nvPicPr>
+                  <pic:blipFill>
+                    <a:blip r:embed="rId41">
+                      <a:extLst>
+                        <a:ext uri="{28A0092B-C50C-407E-A947-70E740481C1C}">
+                          <a14:useLocalDpi xmlns:a14="http://schemas.microsoft.com/office/drawing/2010/main" val="0"/>
+                        </a:ext>
+                      </a:extLst>
+                    </a:blip>
+                    <a:srcRect/>
+                    <a:stretch>
+                      <a:fillRect/>
+                    </a:stretch>
+                  </pic:blipFill>
+                  <pic:spPr bwMode="auto">
+                    <a:xfrm>
+                      <a:off x="0" y="0"/>
+                      <a:ext cx="5753100" cy="3752850"/>
+                    </a:xfrm>
+                    <a:prstGeom prst="rect">
+                      <a:avLst/>
+                    </a:prstGeom>
+                    <a:noFill/>
+                    <a:ln>
+                      <a:noFill/>
+                    </a:ln>
+                  </pic:spPr>
+                </pic:pic>
+              </a:graphicData>
+            </a:graphic>
+          </wp:inline>
+        </w:drawing>
+      </w:r>
+    </w:p>
+    <w:p>
+      <w:r>
+        <w:rPr>
+          <w:noProof/>
+          <w:lang w:eastAsia="bs-Latn-BA"/>
+        </w:rPr>
+        <w:drawing>
+          <wp:inline distT="0" distB="0" distL="0" distR="0">
+            <wp:extent cx="3113950" cy="610792"/>
+            <wp:effectExtent l="0" t="0" r="0" b="0"/>
+            <wp:docPr id="14" name="Picture 14"/>
+            <wp:cNvGraphicFramePr>
+              <a:graphicFrameLocks xmlns:a="http://schemas.openxmlformats.org/drawingml/2006/main" noChangeAspect="1"/>
+            </wp:cNvGraphicFramePr>
+            <a:graphic xmlns:a="http://schemas.openxmlformats.org/drawingml/2006/main">
+              <a:graphicData uri="http://schemas.openxmlformats.org/drawingml/2006/picture">
+                <pic:pic xmlns:pic="http://schemas.openxmlformats.org/drawingml/2006/picture">
+                  <pic:nvPicPr>
+                    <pic:cNvPr id="0" name="Picture 4"/>
+                    <pic:cNvPicPr>
+                      <a:picLocks noChangeAspect="1" noChangeArrowheads="1"/>
+                    </pic:cNvPicPr>
+                  </pic:nvPicPr>
+                  <pic:blipFill>
+                    <a:blip r:embed="rId42">
+                      <a:extLst>
+                        <a:ext uri="{28A0092B-C50C-407E-A947-70E740481C1C}">
+                          <a14:useLocalDpi xmlns:a14="http://schemas.microsoft.com/office/drawing/2010/main" val="0"/>
+                        </a:ext>
+                      </a:extLst>
+                    </a:blip>
+                    <a:srcRect/>
+                    <a:stretch>
+                      <a:fillRect/>
+                    </a:stretch>
+                  </pic:blipFill>
+                  <pic:spPr bwMode="auto">
+                    <a:xfrm>
+                      <a:off x="0" y="0"/>
+                      <a:ext cx="3475284" cy="681667"/>
+                    </a:xfrm>
+                    <a:prstGeom prst="rect">
+                      <a:avLst/>
+                    </a:prstGeom>
+                    <a:noFill/>
+                    <a:ln>
+                      <a:noFill/>
+                    </a:ln>
+                  </pic:spPr>
+                </pic:pic>
+              </a:graphicData>
+            </a:graphic>
+          </wp:inline>
+        </w:drawing>
+      </w:r>
+    </w:p>
+    <w:p>
+      <w:pPr>
+        <w:jc w:val="center"/>
+        <w:rPr>
+          <w:b/>
+          <w:i/>
+        </w:rPr>
+      </w:pPr>
+      <w:r>
+        <w:rPr>
+          <w:b/>
+          <w:i/>
+        </w:rPr>
+        <w:t xml:space="preserve">Slika 4.3: Prikaz implementacije klase </w:t>
+      </w:r>
+      <w:r>
+        <w:rPr>
+          <w:b/>
+          <w:i/>
+        </w:rPr>
+        <w:t>„</w:t>
+      </w:r>
+      <w:r>
+        <w:rPr>
+          <w:b/>
+          <w:i/>
+        </w:rPr>
+        <w:t>TokenAuthentificationService</w:t>
+      </w:r>
+      <w:r>
+        <w:rPr>
+          <w:b/>
+          <w:i/>
+        </w:rPr>
+        <w:t>.java</w:t>
+      </w:r>
+      <w:r>
+        <w:rPr>
+          <w:b/>
+          <w:i/>
+        </w:rPr>
+        <w:t>“</w:t>
+      </w:r>
+    </w:p>
+    <w:p>
+      <w:pPr>
+        <w:jc w:val="both"/>
+      </w:pPr>
+    </w:p>
+    <w:p>
+      <w:pPr>
+        <w:jc w:val="center"/>
+      </w:pPr>
+      <w:r>
+        <w:rPr>
+          <w:noProof/>
+          <w:lang w:eastAsia="bs-Latn-BA"/>
+        </w:rPr>
+        <w:drawing>
+          <wp:inline distT="0" distB="0" distL="0" distR="0">
+            <wp:extent cx="2643573" cy="2438400"/>
+            <wp:effectExtent l="0" t="0" r="4445" b="0"/>
+            <wp:docPr id="15" name="Picture 15"/>
+            <wp:cNvGraphicFramePr>
+              <a:graphicFrameLocks xmlns:a="http://schemas.openxmlformats.org/drawingml/2006/main" noChangeAspect="1"/>
+            </wp:cNvGraphicFramePr>
+            <a:graphic xmlns:a="http://schemas.openxmlformats.org/drawingml/2006/main">
+              <a:graphicData uri="http://schemas.openxmlformats.org/drawingml/2006/picture">
+                <pic:pic xmlns:pic="http://schemas.openxmlformats.org/drawingml/2006/picture">
+                  <pic:nvPicPr>
+                    <pic:cNvPr id="0" name="Picture 5"/>
+                    <pic:cNvPicPr>
+                      <a:picLocks noChangeAspect="1" noChangeArrowheads="1"/>
+                    </pic:cNvPicPr>
+                  </pic:nvPicPr>
+                  <pic:blipFill>
+                    <a:blip r:embed="rId43">
+                      <a:extLst>
+                        <a:ext uri="{28A0092B-C50C-407E-A947-70E740481C1C}">
+                          <a14:useLocalDpi xmlns:a14="http://schemas.microsoft.com/office/drawing/2010/main" val="0"/>
+                        </a:ext>
+                      </a:extLst>
+                    </a:blip>
+                    <a:srcRect/>
+                    <a:stretch>
+                      <a:fillRect/>
+                    </a:stretch>
+                  </pic:blipFill>
+                  <pic:spPr bwMode="auto">
+                    <a:xfrm>
+                      <a:off x="0" y="0"/>
+                      <a:ext cx="2652186" cy="2446345"/>
+                    </a:xfrm>
+                    <a:prstGeom prst="rect">
+                      <a:avLst/>
+                    </a:prstGeom>
+                    <a:noFill/>
+                    <a:ln>
+                      <a:noFill/>
+                    </a:ln>
+                  </pic:spPr>
+                </pic:pic>
+              </a:graphicData>
+            </a:graphic>
+          </wp:inline>
+        </w:drawing>
+      </w:r>
+    </w:p>
+    <w:p>
+      <w:pPr>
+        <w:jc w:val="center"/>
+        <w:rPr>
+          <w:b/>
+          <w:i/>
+        </w:rPr>
+      </w:pPr>
+      <w:r>
+        <w:rPr>
+          <w:b/>
+          <w:i/>
+        </w:rPr>
+        <w:t>Slika 4.4: Prikaz implementacije klase „LoginData</w:t>
+      </w:r>
+      <w:r>
+        <w:rPr>
+          <w:b/>
+          <w:i/>
+        </w:rPr>
+        <w:t>.java</w:t>
+      </w:r>
+      <w:r>
+        <w:rPr>
+          <w:b/>
+          <w:i/>
+        </w:rPr>
+        <w:t>“</w:t>
+      </w:r>
+    </w:p>
+    <w:p>
+      <w:pPr>
+        <w:jc w:val="center"/>
+      </w:pPr>
+      <w:r>
+        <w:rPr>
+          <w:noProof/>
+          <w:lang w:eastAsia="bs-Latn-BA"/>
+        </w:rPr>
+        <w:lastRenderedPageBreak/>
+        <w:drawing>
+          <wp:inline distT="0" distB="0" distL="0" distR="0">
+            <wp:extent cx="5760720" cy="3017520"/>
+            <wp:effectExtent l="0" t="0" r="0" b="0"/>
+            <wp:docPr id="16" name="Picture 16"/>
+            <wp:cNvGraphicFramePr>
+              <a:graphicFrameLocks xmlns:a="http://schemas.openxmlformats.org/drawingml/2006/main" noChangeAspect="1"/>
+            </wp:cNvGraphicFramePr>
+            <a:graphic xmlns:a="http://schemas.openxmlformats.org/drawingml/2006/main">
+              <a:graphicData uri="http://schemas.openxmlformats.org/drawingml/2006/picture">
+                <pic:pic xmlns:pic="http://schemas.openxmlformats.org/drawingml/2006/picture">
+                  <pic:nvPicPr>
+                    <pic:cNvPr id="0" name="Picture 6"/>
+                    <pic:cNvPicPr>
+                      <a:picLocks noChangeAspect="1" noChangeArrowheads="1"/>
+                    </pic:cNvPicPr>
+                  </pic:nvPicPr>
+                  <pic:blipFill>
+                    <a:blip r:embed="rId44">
+                      <a:extLst>
+                        <a:ext uri="{28A0092B-C50C-407E-A947-70E740481C1C}">
+                          <a14:useLocalDpi xmlns:a14="http://schemas.microsoft.com/office/drawing/2010/main" val="0"/>
+                        </a:ext>
+                      </a:extLst>
+                    </a:blip>
+                    <a:srcRect/>
+                    <a:stretch>
+                      <a:fillRect/>
+                    </a:stretch>
+                  </pic:blipFill>
+                  <pic:spPr bwMode="auto">
+                    <a:xfrm>
+                      <a:off x="0" y="0"/>
+                      <a:ext cx="5760720" cy="3017520"/>
+                    </a:xfrm>
+                    <a:prstGeom prst="rect">
+                      <a:avLst/>
+                    </a:prstGeom>
+                    <a:noFill/>
+                    <a:ln>
+                      <a:noFill/>
+                    </a:ln>
+                  </pic:spPr>
+                </pic:pic>
+              </a:graphicData>
+            </a:graphic>
+          </wp:inline>
+        </w:drawing>
+      </w:r>
+    </w:p>
+    <w:p>
+      <w:pPr>
+        <w:jc w:val="center"/>
+        <w:rPr>
+          <w:b/>
+          <w:i/>
+        </w:rPr>
+      </w:pPr>
+      <w:r>
+        <w:rPr>
+          <w:b/>
+          <w:i/>
+        </w:rPr>
+        <w:t>Slika 4.5: Prikaz implementacije klase „JWTLoginFilter</w:t>
+      </w:r>
+      <w:r>
+        <w:rPr>
+          <w:b/>
+          <w:i/>
+        </w:rPr>
+        <w:t>.java</w:t>
+      </w:r>
+      <w:r>
+        <w:rPr>
+          <w:b/>
+          <w:i/>
+        </w:rPr>
+        <w:t>“</w:t>
+      </w:r>
+    </w:p>
+    <w:p>
+      <w:pPr>
+        <w:jc w:val="both"/>
+      </w:pPr>
+    </w:p>
+    <w:p>
+      <w:pPr>
+        <w:jc w:val="both"/>
+      </w:pPr>
+    </w:p>
+    <w:p>
+      <w:pPr>
+        <w:jc w:val="both"/>
+      </w:pPr>
+      <w:r>
+        <w:rPr>
+          <w:noProof/>
+          <w:lang w:eastAsia="bs-Latn-BA"/>
+        </w:rPr>
+        <w:drawing>
+          <wp:inline distT="0" distB="0" distL="0" distR="0">
+            <wp:extent cx="5753100" cy="1495425"/>
+            <wp:effectExtent l="0" t="0" r="0" b="9525"/>
+            <wp:docPr id="17" name="Picture 17"/>
+            <wp:cNvGraphicFramePr>
+              <a:graphicFrameLocks xmlns:a="http://schemas.openxmlformats.org/drawingml/2006/main" noChangeAspect="1"/>
+            </wp:cNvGraphicFramePr>
+            <a:graphic xmlns:a="http://schemas.openxmlformats.org/drawingml/2006/main">
+              <a:graphicData uri="http://schemas.openxmlformats.org/drawingml/2006/picture">
+                <pic:pic xmlns:pic="http://schemas.openxmlformats.org/drawingml/2006/picture">
+                  <pic:nvPicPr>
+                    <pic:cNvPr id="0" name="Picture 7"/>
+                    <pic:cNvPicPr>
+                      <a:picLocks noChangeAspect="1" noChangeArrowheads="1"/>
+                    </pic:cNvPicPr>
+                  </pic:nvPicPr>
+                  <pic:blipFill>
+                    <a:blip r:embed="rId45">
+                      <a:extLst>
+                        <a:ext uri="{28A0092B-C50C-407E-A947-70E740481C1C}">
+                          <a14:useLocalDpi xmlns:a14="http://schemas.microsoft.com/office/drawing/2010/main" val="0"/>
+                        </a:ext>
+                      </a:extLst>
+                    </a:blip>
+                    <a:srcRect/>
+                    <a:stretch>
+                      <a:fillRect/>
+                    </a:stretch>
+                  </pic:blipFill>
+                  <pic:spPr bwMode="auto">
+                    <a:xfrm>
+                      <a:off x="0" y="0"/>
+                      <a:ext cx="5753100" cy="1495425"/>
+                    </a:xfrm>
+                    <a:prstGeom prst="rect">
+                      <a:avLst/>
+                    </a:prstGeom>
+                    <a:noFill/>
+                    <a:ln>
+                      <a:noFill/>
+                    </a:ln>
+                  </pic:spPr>
+                </pic:pic>
+              </a:graphicData>
+            </a:graphic>
+          </wp:inline>
+        </w:drawing>
+      </w:r>
+    </w:p>
+    <w:p>
+      <w:pPr>
+        <w:jc w:val="center"/>
+        <w:rPr>
+          <w:b/>
+          <w:i/>
+        </w:rPr>
+      </w:pPr>
+      <w:r>
+        <w:rPr>
+          <w:b/>
+          <w:i/>
+        </w:rPr>
+        <w:t>Slika 4.6: Prikaz implementacije klase „JWTAuthenticationFilter</w:t>
+      </w:r>
+      <w:r>
+        <w:rPr>
+          <w:b/>
+          <w:i/>
+        </w:rPr>
+        <w:t>.java</w:t>
+      </w:r>
+      <w:r>
+        <w:rPr>
+          <w:b/>
+          <w:i/>
+        </w:rPr>
+        <w:t>“</w:t>
+      </w:r>
+    </w:p>
+    <w:p>
+      <w:pPr>
+        <w:jc w:val="both"/>
+      </w:pPr>
+    </w:p>
+    <w:p>
+      <w:pPr>
+        <w:jc w:val="both"/>
+      </w:pPr>
+      <w:r>
+        <w:t xml:space="preserve">Prikazana implementacija klasa se odnosi na modul za korisnike, </w:t>
+      </w:r>
+      <w:r>
+        <w:t xml:space="preserve">koji je zapravo odgovoran za autentifikaciju korisnika i </w:t>
+      </w:r>
+      <w:r>
+        <w:t xml:space="preserve">kreiranje odgovarajućeg tokena </w:t>
+      </w:r>
+      <w:r>
+        <w:t>kojeg će ostali mikroservisi koristiti. U ostalim mikroservisima, tj. mikroservisima za proizvode i vijesti, dodane su samo klase „SecurityConfig.java“, „JWTAuthenticationFilter.java“ i „TokenAuthenticationService.java“, koje će samo konzumirati token kreiran od strane mikroservisa za korisnike i na taj način će se omogućiti</w:t>
+      </w:r>
+      <w:r>
+        <w:t xml:space="preserve"> korisniku da pristupi </w:t>
+      </w:r>
+      <w:r>
+        <w:t>servisima</w:t>
+      </w:r>
+      <w:r>
+        <w:t xml:space="preserve"> ovih modula</w:t>
+      </w:r>
+      <w:r>
+        <w:t>.</w:t>
+      </w:r>
+    </w:p>
+    <w:p>
+      <w:pPr>
+        <w:jc w:val="both"/>
+      </w:pPr>
+      <w:r>
+        <w:t>Slika 4.7, prikazuje na koji je način realizirana komunikacija između mikroservisa upotrebom tokena.</w:t>
+      </w:r>
+      <w:r>
+        <w:t xml:space="preserve"> U konkretnom primjeru, prikazana je realizacije komunikacije između modula za proizvode i modula za korisnike.</w:t>
+      </w:r>
+      <w:r>
+        <w:t xml:space="preserve"> Prije poziva određenog servisa koji pripada drugom modulu, u konkretnom slučaju modulu za korisnike, poziva </w:t>
+      </w:r>
+      <w:r>
+        <w:t xml:space="preserve">se </w:t>
+      </w:r>
       <w:bookmarkStart w:id="0" w:name="_GoBack"/>
       <w:bookmarkEnd w:id="0"/>
-    </w:p>
-    <w:p>
-      <w:pPr>
-        <w:jc w:val="center"/>
-        <w:rPr>
-          <w:b/>
-          <w:i/>
-        </w:rPr>
-      </w:pPr>
+      <w:r>
+        <w:t xml:space="preserve">servis za login koji se koristi kako bi se dobio odgovarajući token, a koji je </w:t>
+      </w:r>
+      <w:r>
+        <w:lastRenderedPageBreak/>
+        <w:t>neophodan za komunikaciju. Metoda „nadjiKorisnika“, konzum</w:t>
+      </w:r>
+      <w:r>
+        <w:t>ira taj token, te ostvaruje komu</w:t>
+      </w:r>
+      <w:r>
+        <w:t>nikaciju sa modulom za korisnike</w:t>
+      </w:r>
+      <w:r>
+        <w:t xml:space="preserve"> i kao rezultat svog izvršenja vraća korisnika za prosljeđenim id-jem.</w:t>
+      </w:r>
+    </w:p>
+    <w:p>
+      <w:pPr>
+        <w:jc w:val="both"/>
+      </w:pPr>
+    </w:p>
+    <w:p>
+      <w:pPr>
+        <w:jc w:val="both"/>
+      </w:pPr>
+      <w:r>
+        <w:rPr>
+          <w:noProof/>
+          <w:lang w:eastAsia="bs-Latn-BA"/>
+        </w:rPr>
+        <w:drawing>
+          <wp:inline distT="0" distB="0" distL="0" distR="0">
+            <wp:extent cx="5762625" cy="4343400"/>
+            <wp:effectExtent l="0" t="0" r="9525" b="0"/>
+            <wp:docPr id="35" name="Picture 35"/>
+            <wp:cNvGraphicFramePr>
+              <a:graphicFrameLocks xmlns:a="http://schemas.openxmlformats.org/drawingml/2006/main" noChangeAspect="1"/>
+            </wp:cNvGraphicFramePr>
+            <a:graphic xmlns:a="http://schemas.openxmlformats.org/drawingml/2006/main">
+              <a:graphicData uri="http://schemas.openxmlformats.org/drawingml/2006/picture">
+                <pic:pic xmlns:pic="http://schemas.openxmlformats.org/drawingml/2006/picture">
+                  <pic:nvPicPr>
+                    <pic:cNvPr id="0" name="Picture 8"/>
+                    <pic:cNvPicPr>
+                      <a:picLocks noChangeAspect="1" noChangeArrowheads="1"/>
+                    </pic:cNvPicPr>
+                  </pic:nvPicPr>
+                  <pic:blipFill>
+                    <a:blip r:embed="rId46">
+                      <a:extLst>
+                        <a:ext uri="{28A0092B-C50C-407E-A947-70E740481C1C}">
+                          <a14:useLocalDpi xmlns:a14="http://schemas.microsoft.com/office/drawing/2010/main" val="0"/>
+                        </a:ext>
+                      </a:extLst>
+                    </a:blip>
+                    <a:srcRect/>
+                    <a:stretch>
+                      <a:fillRect/>
+                    </a:stretch>
+                  </pic:blipFill>
+                  <pic:spPr bwMode="auto">
+                    <a:xfrm>
+                      <a:off x="0" y="0"/>
+                      <a:ext cx="5762625" cy="4343400"/>
+                    </a:xfrm>
+                    <a:prstGeom prst="rect">
+                      <a:avLst/>
+                    </a:prstGeom>
+                    <a:noFill/>
+                    <a:ln>
+                      <a:noFill/>
+                    </a:ln>
+                  </pic:spPr>
+                </pic:pic>
+              </a:graphicData>
+            </a:graphic>
+          </wp:inline>
+        </w:drawing>
+      </w:r>
+    </w:p>
+    <w:p>
+      <w:pPr>
+        <w:jc w:val="center"/>
+        <w:rPr>
+          <w:b/>
+          <w:i/>
+        </w:rPr>
+      </w:pPr>
+      <w:r>
+        <w:rPr>
+          <w:b/>
+          <w:i/>
+        </w:rPr>
+        <w:t>Slika 4.7: Prikaz razmjene tokena prilikom komunikacije između mikroservisa</w:t>
+      </w:r>
     </w:p>
     <w:sectPr>
-      <w:headerReference w:type="default" r:id="rId39"/>
+      <w:headerReference w:type="default" r:id="rId47"/>
       <w:pgSz w:w="11906" w:h="16838"/>
       <w:pgMar w:top="1417" w:right="1417" w:bottom="1417" w:left="1417" w:header="708" w:footer="708" w:gutter="0"/>
       <w:cols w:space="708"/>
@@ -4708,7 +5575,7 @@
 </file>
 
 <file path=customXml/itemProps1.xml><?xml version="1.0" encoding="utf-8"?>
-<ds:datastoreItem xmlns:ds="http://schemas.openxmlformats.org/officeDocument/2006/customXml" ds:itemID="{55DBE5ED-8FF1-4D34-A57C-9B73BAABC9E3}">
+<ds:datastoreItem xmlns:ds="http://schemas.openxmlformats.org/officeDocument/2006/customXml" ds:itemID="{7F026464-B4A0-4940-826F-B2658A79AFB8}">
   <ds:schemaRefs>
     <ds:schemaRef ds:uri="http://schemas.openxmlformats.org/officeDocument/2006/bibliography"/>
   </ds:schemaRefs>

</xml_diff>